<commit_message>
Synoppsis and SRS added
</commit_message>
<xml_diff>
--- a/synopsis.docx
+++ b/synopsis.docx
@@ -666,7 +666,7 @@
           </mc:Choice>
           <mc:Fallback>
             <w:pict>
-              <v:rect id="_x0000_s1026" o:spid="_x0000_s1026" o:spt="1" style="position:absolute;left:0pt;margin-left:1.05pt;margin-top:19.65pt;height:89.25pt;width:207pt;z-index:251659264;v-text-anchor:middle;mso-width-relative:page;mso-height-relative:page;" fillcolor="#FFFFFF [3212]" filled="t" stroked="f" coordsize="21600,21600" o:gfxdata="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">
+              <v:rect id="_x0000_s1026" o:spid="_x0000_s1026" o:spt="1" style="position:absolute;left:0pt;margin-left:1.05pt;margin-top:19.65pt;height:89.25pt;width:207pt;z-index:251659264;v-text-anchor:middle;mso-width-relative:page;mso-height-relative:page;" fillcolor="#FFFFFF [3212]" filled="t" stroked="f" coordsize="21600,21600" o:gfxdata="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">
                 <v:fill on="t" focussize="0,0"/>
                 <v:stroke on="f" weight="1pt" miterlimit="8" joinstyle="miter"/>
                 <v:imagedata o:title=""/>
@@ -1788,6 +1788,7 @@
           <w:numId w:val="0"/>
         </w:numPr>
         <w:ind w:leftChars="0"/>
+        <w:jc w:val="both"/>
         <w:rPr>
           <w:rFonts w:hint="default" w:ascii="Times New Roman" w:hAnsi="Times New Roman" w:eastAsia="SimSun" w:cs="Times New Roman"/>
           <w:sz w:val="28"/>
@@ -1896,6 +1897,7 @@
           <w:numId w:val="0"/>
         </w:numPr>
         <w:ind w:leftChars="0"/>
+        <w:jc w:val="both"/>
         <w:rPr>
           <w:rFonts w:hint="default" w:ascii="Times New Roman" w:hAnsi="Times New Roman" w:eastAsia="SimSun" w:cs="Times New Roman"/>
           <w:sz w:val="28"/>
@@ -1944,6 +1946,7 @@
           <w:numId w:val="0"/>
         </w:numPr>
         <w:ind w:leftChars="0"/>
+        <w:jc w:val="both"/>
         <w:rPr>
           <w:rFonts w:hint="default" w:ascii="Times New Roman" w:hAnsi="Times New Roman" w:eastAsia="SimSun" w:cs="Times New Roman"/>
           <w:sz w:val="28"/>
@@ -2054,6 +2057,8 @@
         </w:rPr>
         <w:t xml:space="preserve">  </w:t>
       </w:r>
+      <w:bookmarkStart w:id="0" w:name="_GoBack"/>
+      <w:bookmarkEnd w:id="0"/>
     </w:p>
     <w:p>
       <w:pPr>
@@ -2308,6 +2313,7 @@
     <w:p>
       <w:pPr>
         <w:numPr>
+          <w:ilvl w:val="0"/>
           <w:numId w:val="0"/>
         </w:numPr>
         <w:shd w:val="clear" w:color="auto" w:fill="FFFFFF"/>
@@ -2443,8 +2449,6 @@
           <w:lang w:val="en-IN"/>
         </w:rPr>
       </w:pPr>
-      <w:bookmarkStart w:id="0" w:name="_GoBack"/>
-      <w:bookmarkEnd w:id="0"/>
       <w:r>
         <w:rPr>
           <w:rFonts w:hint="default" w:ascii="Times New Roman" w:hAnsi="Times New Roman" w:eastAsia="SimSun"/>
@@ -2948,9 +2952,9 @@
           <w:bCs w:val="0"/>
           <w:sz w:val="28"/>
           <w:szCs w:val="28"/>
-          <w:lang w:val="en-US"/>
-        </w:rPr>
-        <w:t>Verify Patient.</w:t>
+          <w:lang w:val="en-IN"/>
+        </w:rPr>
+        <w:t>Add lab tests and reports.</w:t>
       </w:r>
     </w:p>
     <w:p>
@@ -4765,7 +4769,7 @@
     <w:lsdException w:unhideWhenUsed="0" w:uiPriority="0" w:semiHidden="0" w:name="Body Text Indent 2"/>
     <w:lsdException w:unhideWhenUsed="0" w:uiPriority="0" w:semiHidden="0" w:name="Body Text Indent 3"/>
     <w:lsdException w:unhideWhenUsed="0" w:uiPriority="0" w:semiHidden="0" w:name="Block Text"/>
-    <w:lsdException w:unhideWhenUsed="0" w:uiPriority="0" w:semiHidden="0" w:name="Hyperlink"/>
+    <w:lsdException w:qFormat="1" w:unhideWhenUsed="0" w:uiPriority="0" w:semiHidden="0" w:name="Hyperlink"/>
     <w:lsdException w:unhideWhenUsed="0" w:uiPriority="0" w:semiHidden="0" w:name="FollowedHyperlink"/>
     <w:lsdException w:qFormat="1" w:unhideWhenUsed="0" w:uiPriority="0" w:semiHidden="0" w:name="Strong"/>
     <w:lsdException w:qFormat="1" w:unhideWhenUsed="0" w:uiPriority="0" w:semiHidden="0" w:name="Emphasis"/>
@@ -5014,6 +5018,7 @@
   <w:style w:type="character" w:styleId="6">
     <w:name w:val="Hyperlink"/>
     <w:basedOn w:val="4"/>
+    <w:qFormat/>
     <w:uiPriority w:val="0"/>
     <w:rPr>
       <w:color w:val="0000FF"/>

</xml_diff>